<commit_message>
fix: only verify file with 1st user's key
</commit_message>
<xml_diff>
--- a/report/Report.docx
+++ b/report/Report.docx
@@ -99,7 +99,7 @@
                     <pic:cNvPicPr/>
                   </pic:nvPicPr>
                   <pic:blipFill>
-                    <a:blip r:embed="rId4" cstate="print">
+                    <a:blip r:embed="rId6" cstate="print">
                       <a:extLst>
                         <a:ext uri="{28A0092B-C50C-407E-A947-70E740481C1C}">
                           <a14:useLocalDpi xmlns:a14="http://schemas.microsoft.com/office/drawing/2010/main" val="0"/>
@@ -645,13 +645,21 @@
           <w:tcPr>
             <w:tcW w:w="3005" w:type="dxa"/>
           </w:tcPr>
-          <w:p/>
+          <w:p>
+            <w:r>
+              <w:t>Task 6: Ký trên tập tin</w:t>
+            </w:r>
+          </w:p>
         </w:tc>
         <w:tc>
           <w:tcPr>
             <w:tcW w:w="3006" w:type="dxa"/>
           </w:tcPr>
-          <w:p/>
+          <w:p>
+            <w:r>
+              <w:t>100%</w:t>
+            </w:r>
+          </w:p>
         </w:tc>
       </w:tr>
       <w:tr>
@@ -665,13 +673,21 @@
           <w:tcPr>
             <w:tcW w:w="3005" w:type="dxa"/>
           </w:tcPr>
-          <w:p/>
+          <w:p>
+            <w:r>
+              <w:t>Task 7: Xác nhận chữ kí</w:t>
+            </w:r>
+          </w:p>
         </w:tc>
         <w:tc>
           <w:tcPr>
             <w:tcW w:w="3006" w:type="dxa"/>
           </w:tcPr>
-          <w:p/>
+          <w:p>
+            <w:r>
+              <w:t>100%</w:t>
+            </w:r>
+          </w:p>
         </w:tc>
       </w:tr>
       <w:tr>
@@ -689,13 +705,24 @@
           <w:tcPr>
             <w:tcW w:w="3005" w:type="dxa"/>
           </w:tcPr>
-          <w:p/>
+          <w:p>
+            <w:r>
+              <w:t xml:space="preserve">Xây dựng giao diện </w:t>
+            </w:r>
+            <w:r>
+              <w:t>cho ứng dụng (full responsive)</w:t>
+            </w:r>
+          </w:p>
         </w:tc>
         <w:tc>
           <w:tcPr>
             <w:tcW w:w="3006" w:type="dxa"/>
           </w:tcPr>
-          <w:p/>
+          <w:p>
+            <w:r>
+              <w:t>100%</w:t>
+            </w:r>
+          </w:p>
         </w:tc>
       </w:tr>
       <w:tr>
@@ -709,13 +736,21 @@
           <w:tcPr>
             <w:tcW w:w="3005" w:type="dxa"/>
           </w:tcPr>
-          <w:p/>
+          <w:p>
+            <w:r>
+              <w:t>Kết nối MongoDB vào dự án</w:t>
+            </w:r>
+          </w:p>
         </w:tc>
         <w:tc>
           <w:tcPr>
             <w:tcW w:w="3006" w:type="dxa"/>
           </w:tcPr>
-          <w:p/>
+          <w:p>
+            <w:r>
+              <w:t>100%</w:t>
+            </w:r>
+          </w:p>
         </w:tc>
       </w:tr>
       <w:tr>
@@ -723,26 +758,27 @@
           <w:tcPr>
             <w:tcW w:w="3005" w:type="dxa"/>
           </w:tcPr>
-          <w:p>
-            <w:r>
-              <w:t>Lâm Chí Văn</w:t>
-            </w:r>
-            <w:r>
-              <w:t xml:space="preserve"> </w:t>
-            </w:r>
-          </w:p>
+          <w:p/>
         </w:tc>
         <w:tc>
           <w:tcPr>
             <w:tcW w:w="3005" w:type="dxa"/>
           </w:tcPr>
-          <w:p/>
+          <w:p>
+            <w:r>
+              <w:t>Task 1: đăng kí tài khoản người dùng</w:t>
+            </w:r>
+          </w:p>
         </w:tc>
         <w:tc>
           <w:tcPr>
             <w:tcW w:w="3006" w:type="dxa"/>
           </w:tcPr>
-          <w:p/>
+          <w:p>
+            <w:r>
+              <w:t>100%</w:t>
+            </w:r>
+          </w:p>
         </w:tc>
       </w:tr>
       <w:tr>
@@ -756,7 +792,98 @@
           <w:tcPr>
             <w:tcW w:w="3005" w:type="dxa"/>
           </w:tcPr>
+          <w:p>
+            <w:r>
+              <w:t>Task 2: Phát sinh cặp khóa bất đối xứng</w:t>
+            </w:r>
+          </w:p>
+        </w:tc>
+        <w:tc>
+          <w:tcPr>
+            <w:tcW w:w="3006" w:type="dxa"/>
+          </w:tcPr>
+          <w:p>
+            <w:r>
+              <w:t>100%</w:t>
+            </w:r>
+          </w:p>
+        </w:tc>
+      </w:tr>
+      <w:tr>
+        <w:tc>
+          <w:tcPr>
+            <w:tcW w:w="3005" w:type="dxa"/>
+          </w:tcPr>
           <w:p/>
+        </w:tc>
+        <w:tc>
+          <w:tcPr>
+            <w:tcW w:w="3005" w:type="dxa"/>
+          </w:tcPr>
+          <w:p>
+            <w:r>
+              <w:t>Task 3: Cập nhập thông tin tài khoản</w:t>
+            </w:r>
+          </w:p>
+        </w:tc>
+        <w:tc>
+          <w:tcPr>
+            <w:tcW w:w="3006" w:type="dxa"/>
+          </w:tcPr>
+          <w:p>
+            <w:r>
+              <w:t>100%</w:t>
+            </w:r>
+          </w:p>
+        </w:tc>
+      </w:tr>
+      <w:tr>
+        <w:tc>
+          <w:tcPr>
+            <w:tcW w:w="3005" w:type="dxa"/>
+          </w:tcPr>
+          <w:p>
+            <w:r>
+              <w:t>Lâm Chí Văn</w:t>
+            </w:r>
+            <w:r>
+              <w:t xml:space="preserve"> </w:t>
+            </w:r>
+          </w:p>
+        </w:tc>
+        <w:tc>
+          <w:tcPr>
+            <w:tcW w:w="3005" w:type="dxa"/>
+          </w:tcPr>
+          <w:p>
+            <w:r>
+              <w:t>Task 4: Mã hóa tập tin</w:t>
+            </w:r>
+          </w:p>
+        </w:tc>
+        <w:tc>
+          <w:tcPr>
+            <w:tcW w:w="3006" w:type="dxa"/>
+          </w:tcPr>
+          <w:p/>
+        </w:tc>
+      </w:tr>
+      <w:tr>
+        <w:tc>
+          <w:tcPr>
+            <w:tcW w:w="3005" w:type="dxa"/>
+          </w:tcPr>
+          <w:p/>
+        </w:tc>
+        <w:tc>
+          <w:tcPr>
+            <w:tcW w:w="3005" w:type="dxa"/>
+          </w:tcPr>
+          <w:p>
+            <w:r>
+              <w:t>Task 5: Giải mã tập tin</w:t>
+            </w:r>
+          </w:p>
         </w:tc>
         <w:tc>
           <w:tcPr>
@@ -775,12 +902,23 @@
     </w:p>
     <w:p>
       <w:r>
-        <w:t>Chương trình được viết bằng Python, sử dụng Flask (Web framework của)</w:t>
-      </w:r>
-    </w:p>
-    <w:p>
-      <w:r>
-        <w:t>Giao diện CUI: HTML, CSS, JavaScript và Bootstrap 5</w:t>
+        <w:t>Vì ứng dụng chuyên về Cryptography nên nhóm quyết định dùng Python để viết ứng dụng, vì Python có khá nhiều thư viện hỗ trợ cho Cryptography</w:t>
+      </w:r>
+    </w:p>
+    <w:p>
+      <w:r>
+        <w:t>Thay vì chỉ làm giao diện Console, nhóm quyết định làm GUI cho dễ tương tác và sinh động vì vậy chọn Flask sẽ làm Framework để viết App</w:t>
+      </w:r>
+    </w:p>
+    <w:p>
+      <w:r>
+        <w:t xml:space="preserve">Giao diện </w:t>
+      </w:r>
+      <w:r>
+        <w:t>G</w:t>
+      </w:r>
+      <w:r>
+        <w:t>UI: HTML, CSS, JavaScript và Bootstrap 5</w:t>
       </w:r>
     </w:p>
     <w:p>
@@ -788,7 +926,836 @@
         <w:t>Cơ sở dữ liệu: MongoDB</w:t>
       </w:r>
     </w:p>
+    <w:p/>
+    <w:p>
+      <w:r>
+        <w:t>Task 1: Đăng kí tài khoản người dùng</w:t>
+      </w:r>
+    </w:p>
+    <w:p>
+      <w:r>
+        <w:drawing>
+          <wp:inline distT="0" distB="0" distL="0" distR="0" wp14:anchorId="118874B8" wp14:editId="3AF25FFB">
+            <wp:extent cx="5731510" cy="2691130"/>
+            <wp:effectExtent l="0" t="0" r="2540" b="0"/>
+            <wp:docPr id="3" name="Picture 3" descr="Graphical user interface&#10;&#10;Description automatically generated"/>
+            <wp:cNvGraphicFramePr>
+              <a:graphicFrameLocks xmlns:a="http://schemas.openxmlformats.org/drawingml/2006/main" noChangeAspect="1"/>
+            </wp:cNvGraphicFramePr>
+            <a:graphic xmlns:a="http://schemas.openxmlformats.org/drawingml/2006/main">
+              <a:graphicData uri="http://schemas.openxmlformats.org/drawingml/2006/picture">
+                <pic:pic xmlns:pic="http://schemas.openxmlformats.org/drawingml/2006/picture">
+                  <pic:nvPicPr>
+                    <pic:cNvPr id="3" name="Picture 3" descr="Graphical user interface&#10;&#10;Description automatically generated"/>
+                    <pic:cNvPicPr/>
+                  </pic:nvPicPr>
+                  <pic:blipFill>
+                    <a:blip r:embed="rId7"/>
+                    <a:stretch>
+                      <a:fillRect/>
+                    </a:stretch>
+                  </pic:blipFill>
+                  <pic:spPr>
+                    <a:xfrm>
+                      <a:off x="0" y="0"/>
+                      <a:ext cx="5731510" cy="2691130"/>
+                    </a:xfrm>
+                    <a:prstGeom prst="rect">
+                      <a:avLst/>
+                    </a:prstGeom>
+                  </pic:spPr>
+                </pic:pic>
+              </a:graphicData>
+            </a:graphic>
+          </wp:inline>
+        </w:drawing>
+      </w:r>
+    </w:p>
+    <w:p>
+      <w:r>
+        <w:t>Hình 1: Giao diện đăng kí tài khoản</w:t>
+      </w:r>
+    </w:p>
+    <w:p/>
+    <w:p>
+      <w:r>
+        <w:t>Khi đăng kí, chương trình bắt buộc nhập đầy đủ thông tin vào các trường có trong form Đăng kí</w:t>
+      </w:r>
+    </w:p>
+    <w:p>
+      <w:r>
+        <w:t>Với trường hợp đăng kí bằng gmail đã đăng kí trước đó, chương trình sẽ thông báo lỗi</w:t>
+      </w:r>
+    </w:p>
+    <w:p/>
+    <w:p>
+      <w:r>
+        <w:drawing>
+          <wp:inline distT="0" distB="0" distL="0" distR="0" wp14:anchorId="23EAE5A6" wp14:editId="0578D917">
+            <wp:extent cx="4026943" cy="1662738"/>
+            <wp:effectExtent l="0" t="0" r="0" b="0"/>
+            <wp:docPr id="7" name="Picture 7" descr="Graphical user interface, text, application, chat or text message, website&#10;&#10;Description automatically generated"/>
+            <wp:cNvGraphicFramePr>
+              <a:graphicFrameLocks xmlns:a="http://schemas.openxmlformats.org/drawingml/2006/main" noChangeAspect="1"/>
+            </wp:cNvGraphicFramePr>
+            <a:graphic xmlns:a="http://schemas.openxmlformats.org/drawingml/2006/main">
+              <a:graphicData uri="http://schemas.openxmlformats.org/drawingml/2006/picture">
+                <pic:pic xmlns:pic="http://schemas.openxmlformats.org/drawingml/2006/picture">
+                  <pic:nvPicPr>
+                    <pic:cNvPr id="7" name="Picture 7" descr="Graphical user interface, text, application, chat or text message, website&#10;&#10;Description automatically generated"/>
+                    <pic:cNvPicPr/>
+                  </pic:nvPicPr>
+                  <pic:blipFill>
+                    <a:blip r:embed="rId8"/>
+                    <a:stretch>
+                      <a:fillRect/>
+                    </a:stretch>
+                  </pic:blipFill>
+                  <pic:spPr>
+                    <a:xfrm>
+                      <a:off x="0" y="0"/>
+                      <a:ext cx="4026943" cy="1662738"/>
+                    </a:xfrm>
+                    <a:prstGeom prst="rect">
+                      <a:avLst/>
+                    </a:prstGeom>
+                  </pic:spPr>
+                </pic:pic>
+              </a:graphicData>
+            </a:graphic>
+          </wp:inline>
+        </w:drawing>
+      </w:r>
+    </w:p>
+    <w:p>
+      <w:r>
+        <w:t>Hình 2: lỗi đăng kí trùng tài khoản đã tồn tại</w:t>
+      </w:r>
+    </w:p>
+    <w:p>
+      <w:r>
+        <w:t>Mật khẩu được lưu trữ dưới hash có kết hợp salt nên mật khẩu sẽ có dạng</w:t>
+      </w:r>
+    </w:p>
+    <w:p>
+      <w:r>
+        <w:t>Salt = random(32 byte)</w:t>
+      </w:r>
+    </w:p>
+    <w:p>
+      <w:r>
+        <w:t>Hash_password = hash(password + salt)</w:t>
+      </w:r>
+    </w:p>
+    <w:p/>
+    <w:p>
+      <w:r>
+        <w:t xml:space="preserve">Mật khẩu được lưu vào database sẽ có dạng: </w:t>
+      </w:r>
+      <w:r>
+        <w:t xml:space="preserve">passphase = </w:t>
+      </w:r>
+      <w:r>
+        <w:t>salt + hash_password</w:t>
+      </w:r>
+    </w:p>
+    <w:p/>
+    <w:p>
+      <w:r>
+        <w:t>Vì mật khẩu được lưu vào database với cấu trúc như trên nên không cần phải lưu salt vào database.</w:t>
+      </w:r>
+    </w:p>
+    <w:p>
+      <w:r>
+        <w:t>Khi authen chỉ cần tách passphase ra thì ta sẽ có được salt và hash_password</w:t>
+      </w:r>
+    </w:p>
+    <w:p>
+      <w:r>
+        <w:t>salt = passphase[:32]</w:t>
+      </w:r>
+    </w:p>
+    <w:p>
+      <w:r>
+        <w:t>hash_pass</w:t>
+      </w:r>
+      <w:r>
+        <w:t>word</w:t>
+      </w:r>
+      <w:r>
+        <w:t xml:space="preserve"> = passphase[32:]</w:t>
+      </w:r>
+    </w:p>
+    <w:p/>
+    <w:p>
+      <w:r>
+        <w:t>Với việc tách như vậy, khi authen chỉ cần so sánh input_passphase với passphase</w:t>
+      </w:r>
+      <w:r>
+        <w:t xml:space="preserve"> (tương đương với email input)</w:t>
+      </w:r>
+      <w:r>
+        <w:t xml:space="preserve"> trong database </w:t>
+      </w:r>
+    </w:p>
+    <w:p>
+      <w:r>
+        <w:t xml:space="preserve">Với input_passphase = </w:t>
+      </w:r>
+      <w:r>
+        <w:t>hash(</w:t>
+      </w:r>
+      <w:r>
+        <w:t>input_</w:t>
+      </w:r>
+      <w:r>
+        <w:t>password + salt)</w:t>
+      </w:r>
+      <w:r>
+        <w:t xml:space="preserve"> (salt này mới lấy từ passphase lưu trong database ở trên)</w:t>
+      </w:r>
+    </w:p>
+    <w:p/>
+    <w:p>
+      <w:r>
+        <w:drawing>
+          <wp:inline distT="0" distB="0" distL="0" distR="0" wp14:anchorId="2D34BE33" wp14:editId="0A657546">
+            <wp:extent cx="5731510" cy="2705735"/>
+            <wp:effectExtent l="0" t="0" r="2540" b="0"/>
+            <wp:docPr id="2" name="Picture 2" descr="Graphical user interface, application&#10;&#10;Description automatically generated"/>
+            <wp:cNvGraphicFramePr>
+              <a:graphicFrameLocks xmlns:a="http://schemas.openxmlformats.org/drawingml/2006/main" noChangeAspect="1"/>
+            </wp:cNvGraphicFramePr>
+            <a:graphic xmlns:a="http://schemas.openxmlformats.org/drawingml/2006/main">
+              <a:graphicData uri="http://schemas.openxmlformats.org/drawingml/2006/picture">
+                <pic:pic xmlns:pic="http://schemas.openxmlformats.org/drawingml/2006/picture">
+                  <pic:nvPicPr>
+                    <pic:cNvPr id="2" name="Picture 2" descr="Graphical user interface, application&#10;&#10;Description automatically generated"/>
+                    <pic:cNvPicPr/>
+                  </pic:nvPicPr>
+                  <pic:blipFill>
+                    <a:blip r:embed="rId9"/>
+                    <a:stretch>
+                      <a:fillRect/>
+                    </a:stretch>
+                  </pic:blipFill>
+                  <pic:spPr>
+                    <a:xfrm>
+                      <a:off x="0" y="0"/>
+                      <a:ext cx="5731510" cy="2705735"/>
+                    </a:xfrm>
+                    <a:prstGeom prst="rect">
+                      <a:avLst/>
+                    </a:prstGeom>
+                  </pic:spPr>
+                </pic:pic>
+              </a:graphicData>
+            </a:graphic>
+          </wp:inline>
+        </w:drawing>
+      </w:r>
+    </w:p>
+    <w:p>
+      <w:r>
+        <w:t xml:space="preserve">Hình </w:t>
+      </w:r>
+      <w:r>
+        <w:t>2</w:t>
+      </w:r>
+      <w:r>
+        <w:t>: Giao diện đăng nhập</w:t>
+      </w:r>
+    </w:p>
+    <w:p/>
+    <w:p>
+      <w:r>
+        <w:t>Task 2: Phát sinh cặp khóa bất đối xứng</w:t>
+      </w:r>
+    </w:p>
+    <w:p>
+      <w:r>
+        <w:t>phát sinh một cặp khoá(Kpublic, Kprivate)có</w:t>
+      </w:r>
+      <w:r>
+        <w:t xml:space="preserve"> </w:t>
+      </w:r>
+      <w:r>
+        <w:t>độ</w:t>
+      </w:r>
+      <w:r>
+        <w:t xml:space="preserve"> </w:t>
+      </w:r>
+      <w:r>
+        <w:t>dài là 2048 bit</w:t>
+      </w:r>
+    </w:p>
+    <w:p>
+      <w:r>
+        <w:t>Vì vậy sử dụng thư viện Crypto để generate cặp khóa có độ dài 2048 bit và lấy cặp khóa dưới dạng PEM</w:t>
+      </w:r>
+    </w:p>
+    <w:p>
+      <w:r>
+        <w:tab/>
+        <w:t xml:space="preserve"> </w:t>
+      </w:r>
+      <w:r>
+        <w:drawing>
+          <wp:inline distT="0" distB="0" distL="0" distR="0" wp14:anchorId="1BCCB1DF" wp14:editId="7B52F415">
+            <wp:extent cx="3703688" cy="1048407"/>
+            <wp:effectExtent l="0" t="0" r="0" b="0"/>
+            <wp:docPr id="10" name="Picture 10" descr="Text&#10;&#10;Description automatically generated"/>
+            <wp:cNvGraphicFramePr>
+              <a:graphicFrameLocks xmlns:a="http://schemas.openxmlformats.org/drawingml/2006/main" noChangeAspect="1"/>
+            </wp:cNvGraphicFramePr>
+            <a:graphic xmlns:a="http://schemas.openxmlformats.org/drawingml/2006/main">
+              <a:graphicData uri="http://schemas.openxmlformats.org/drawingml/2006/picture">
+                <pic:pic xmlns:pic="http://schemas.openxmlformats.org/drawingml/2006/picture">
+                  <pic:nvPicPr>
+                    <pic:cNvPr id="10" name="Picture 10" descr="Text&#10;&#10;Description automatically generated"/>
+                    <pic:cNvPicPr/>
+                  </pic:nvPicPr>
+                  <pic:blipFill>
+                    <a:blip r:embed="rId10"/>
+                    <a:stretch>
+                      <a:fillRect/>
+                    </a:stretch>
+                  </pic:blipFill>
+                  <pic:spPr>
+                    <a:xfrm>
+                      <a:off x="0" y="0"/>
+                      <a:ext cx="3731005" cy="1056140"/>
+                    </a:xfrm>
+                    <a:prstGeom prst="rect">
+                      <a:avLst/>
+                    </a:prstGeom>
+                  </pic:spPr>
+                </pic:pic>
+              </a:graphicData>
+            </a:graphic>
+          </wp:inline>
+        </w:drawing>
+      </w:r>
+    </w:p>
+    <w:p>
+      <w:r>
+        <w:t>Hình 3: hàm phát sinh cặp khóa RSA</w:t>
+      </w:r>
+    </w:p>
+    <w:p>
+      <w:r>
+        <w:tab/>
+      </w:r>
+    </w:p>
+    <w:p>
+      <w:r>
+        <w:t xml:space="preserve">Sau khi có được cặp khóa RSA dưới dạng PEM, tiến hành mã hóa Khóa bí mật bằng </w:t>
+      </w:r>
+      <w:r>
+        <w:t>thuật toán AES</w:t>
+      </w:r>
+      <w:r>
+        <w:t xml:space="preserve"> với mode CBC</w:t>
+      </w:r>
+      <w:r>
+        <w:t xml:space="preserve"> với nội dung là Khóa bí mật và Ksecret trong thuật toán AES là passphase của người dùng</w:t>
+      </w:r>
+    </w:p>
+    <w:p>
+      <w:r>
+        <w:drawing>
+          <wp:inline distT="0" distB="0" distL="0" distR="0" wp14:anchorId="2C7B90C1" wp14:editId="61AFFA7D">
+            <wp:extent cx="4564117" cy="649777"/>
+            <wp:effectExtent l="0" t="0" r="8255" b="0"/>
+            <wp:docPr id="12" name="Picture 12" descr="Text&#10;&#10;Description automatically generated"/>
+            <wp:cNvGraphicFramePr>
+              <a:graphicFrameLocks xmlns:a="http://schemas.openxmlformats.org/drawingml/2006/main" noChangeAspect="1"/>
+            </wp:cNvGraphicFramePr>
+            <a:graphic xmlns:a="http://schemas.openxmlformats.org/drawingml/2006/main">
+              <a:graphicData uri="http://schemas.openxmlformats.org/drawingml/2006/picture">
+                <pic:pic xmlns:pic="http://schemas.openxmlformats.org/drawingml/2006/picture">
+                  <pic:nvPicPr>
+                    <pic:cNvPr id="12" name="Picture 12" descr="Text&#10;&#10;Description automatically generated"/>
+                    <pic:cNvPicPr/>
+                  </pic:nvPicPr>
+                  <pic:blipFill>
+                    <a:blip r:embed="rId11"/>
+                    <a:stretch>
+                      <a:fillRect/>
+                    </a:stretch>
+                  </pic:blipFill>
+                  <pic:spPr>
+                    <a:xfrm>
+                      <a:off x="0" y="0"/>
+                      <a:ext cx="4602345" cy="655219"/>
+                    </a:xfrm>
+                    <a:prstGeom prst="rect">
+                      <a:avLst/>
+                    </a:prstGeom>
+                  </pic:spPr>
+                </pic:pic>
+              </a:graphicData>
+            </a:graphic>
+          </wp:inline>
+        </w:drawing>
+      </w:r>
+    </w:p>
+    <w:p>
+      <w:r>
+        <w:t xml:space="preserve">Hình </w:t>
+      </w:r>
+      <w:r>
+        <w:t>4</w:t>
+      </w:r>
+      <w:r>
+        <w:t xml:space="preserve">: </w:t>
+      </w:r>
+      <w:r>
+        <w:t>Mã hóa Khóa bí mật RSA bằng thuật toán AES</w:t>
+      </w:r>
+    </w:p>
+    <w:p/>
+    <w:p>
+      <w:r>
+        <w:t>Sau khi có tạo cặp khóa và mã hóa khóa bí mật, ta lưu khóa công khai (PEM) và khóa bí mật đã được mã hóa vào database dưới dạng byte</w:t>
+      </w:r>
+    </w:p>
+    <w:p>
+      <w:r>
+        <w:drawing>
+          <wp:inline distT="0" distB="0" distL="0" distR="0" wp14:anchorId="2FBBD9D6" wp14:editId="08C95B1F">
+            <wp:extent cx="5731510" cy="1466850"/>
+            <wp:effectExtent l="0" t="0" r="2540" b="0"/>
+            <wp:docPr id="13" name="Picture 13" descr="Text&#10;&#10;Description automatically generated"/>
+            <wp:cNvGraphicFramePr>
+              <a:graphicFrameLocks xmlns:a="http://schemas.openxmlformats.org/drawingml/2006/main" noChangeAspect="1"/>
+            </wp:cNvGraphicFramePr>
+            <a:graphic xmlns:a="http://schemas.openxmlformats.org/drawingml/2006/main">
+              <a:graphicData uri="http://schemas.openxmlformats.org/drawingml/2006/picture">
+                <pic:pic xmlns:pic="http://schemas.openxmlformats.org/drawingml/2006/picture">
+                  <pic:nvPicPr>
+                    <pic:cNvPr id="13" name="Picture 13" descr="Text&#10;&#10;Description automatically generated"/>
+                    <pic:cNvPicPr/>
+                  </pic:nvPicPr>
+                  <pic:blipFill>
+                    <a:blip r:embed="rId12"/>
+                    <a:stretch>
+                      <a:fillRect/>
+                    </a:stretch>
+                  </pic:blipFill>
+                  <pic:spPr>
+                    <a:xfrm>
+                      <a:off x="0" y="0"/>
+                      <a:ext cx="5731510" cy="1466850"/>
+                    </a:xfrm>
+                    <a:prstGeom prst="rect">
+                      <a:avLst/>
+                    </a:prstGeom>
+                  </pic:spPr>
+                </pic:pic>
+              </a:graphicData>
+            </a:graphic>
+          </wp:inline>
+        </w:drawing>
+      </w:r>
+      <w:r>
+        <w:t xml:space="preserve"> </w:t>
+      </w:r>
+    </w:p>
+    <w:p>
+      <w:r>
+        <w:t xml:space="preserve">Hình </w:t>
+      </w:r>
+      <w:r>
+        <w:t>5</w:t>
+      </w:r>
+      <w:r>
+        <w:t xml:space="preserve">: hàm </w:t>
+      </w:r>
+      <w:r>
+        <w:t>xử lí cặp khóa RSA vừa phát sinh ở Hình 3</w:t>
+      </w:r>
+    </w:p>
+    <w:p/>
+    <w:p/>
+    <w:p>
+      <w:r>
+        <w:t>Task 3: cập nhập thông tin tài khoản</w:t>
+      </w:r>
+    </w:p>
+    <w:p>
+      <w:r>
+        <w:t>Sau khi đăng nhập thành công</w:t>
+      </w:r>
+      <w:r>
+        <w:t>, chương trình sẽ lưu thông tin người dùng vào Session sau đó</w:t>
+      </w:r>
+      <w:r>
+        <w:t xml:space="preserve"> sẽ tự động redirect về trang chủ</w:t>
+      </w:r>
+    </w:p>
+    <w:p>
+      <w:r>
+        <w:t>Việc lưu thông tin người dùng vào Session sẽ phục vụ cho việc Authorize (nếu có session user -&gt; người dùng đã đăng nhập thành công, ngược lại: người dùng chưa đăng nhập)</w:t>
+      </w:r>
+    </w:p>
+    <w:p>
+      <w:r>
+        <w:t>Khi nhấn vào nút Logout, chương trình sẽ tự động xóa session user, để đảm bảo tránh trường hợp không đăng nhập vẫn vào được trang chủ</w:t>
+      </w:r>
+    </w:p>
+    <w:p/>
+    <w:p>
+      <w:r>
+        <w:drawing>
+          <wp:inline distT="0" distB="0" distL="0" distR="0" wp14:anchorId="09046319" wp14:editId="01FADD5F">
+            <wp:extent cx="5731510" cy="2706370"/>
+            <wp:effectExtent l="0" t="0" r="2540" b="0"/>
+            <wp:docPr id="4" name="Picture 4" descr="Graphical user interface, application&#10;&#10;Description automatically generated"/>
+            <wp:cNvGraphicFramePr>
+              <a:graphicFrameLocks xmlns:a="http://schemas.openxmlformats.org/drawingml/2006/main" noChangeAspect="1"/>
+            </wp:cNvGraphicFramePr>
+            <a:graphic xmlns:a="http://schemas.openxmlformats.org/drawingml/2006/main">
+              <a:graphicData uri="http://schemas.openxmlformats.org/drawingml/2006/picture">
+                <pic:pic xmlns:pic="http://schemas.openxmlformats.org/drawingml/2006/picture">
+                  <pic:nvPicPr>
+                    <pic:cNvPr id="4" name="Picture 4" descr="Graphical user interface, application&#10;&#10;Description automatically generated"/>
+                    <pic:cNvPicPr/>
+                  </pic:nvPicPr>
+                  <pic:blipFill>
+                    <a:blip r:embed="rId13"/>
+                    <a:stretch>
+                      <a:fillRect/>
+                    </a:stretch>
+                  </pic:blipFill>
+                  <pic:spPr>
+                    <a:xfrm>
+                      <a:off x="0" y="0"/>
+                      <a:ext cx="5731510" cy="2706370"/>
+                    </a:xfrm>
+                    <a:prstGeom prst="rect">
+                      <a:avLst/>
+                    </a:prstGeom>
+                  </pic:spPr>
+                </pic:pic>
+              </a:graphicData>
+            </a:graphic>
+          </wp:inline>
+        </w:drawing>
+      </w:r>
+    </w:p>
+    <w:p>
+      <w:r>
+        <w:drawing>
+          <wp:inline distT="0" distB="0" distL="0" distR="0" wp14:anchorId="0A4B8016" wp14:editId="7A7C966A">
+            <wp:extent cx="5731510" cy="597863"/>
+            <wp:effectExtent l="0" t="0" r="2540" b="0"/>
+            <wp:docPr id="6" name="Picture 6"/>
+            <wp:cNvGraphicFramePr>
+              <a:graphicFrameLocks xmlns:a="http://schemas.openxmlformats.org/drawingml/2006/main" noChangeAspect="1"/>
+            </wp:cNvGraphicFramePr>
+            <a:graphic xmlns:a="http://schemas.openxmlformats.org/drawingml/2006/main">
+              <a:graphicData uri="http://schemas.openxmlformats.org/drawingml/2006/picture">
+                <pic:pic xmlns:pic="http://schemas.openxmlformats.org/drawingml/2006/picture">
+                  <pic:nvPicPr>
+                    <pic:cNvPr id="1" name=""/>
+                    <pic:cNvPicPr/>
+                  </pic:nvPicPr>
+                  <pic:blipFill rotWithShape="1">
+                    <a:blip r:embed="rId14"/>
+                    <a:srcRect t="7331" b="1"/>
+                    <a:stretch/>
+                  </pic:blipFill>
+                  <pic:spPr bwMode="auto">
+                    <a:xfrm>
+                      <a:off x="0" y="0"/>
+                      <a:ext cx="5731510" cy="597863"/>
+                    </a:xfrm>
+                    <a:prstGeom prst="rect">
+                      <a:avLst/>
+                    </a:prstGeom>
+                    <a:ln>
+                      <a:noFill/>
+                    </a:ln>
+                    <a:extLst>
+                      <a:ext uri="{53640926-AAD7-44D8-BBD7-CCE9431645EC}">
+                        <a14:shadowObscured xmlns:a14="http://schemas.microsoft.com/office/drawing/2010/main"/>
+                      </a:ext>
+                    </a:extLst>
+                  </pic:spPr>
+                </pic:pic>
+              </a:graphicData>
+            </a:graphic>
+          </wp:inline>
+        </w:drawing>
+      </w:r>
+    </w:p>
+    <w:p>
+      <w:r>
+        <w:t xml:space="preserve">Hình </w:t>
+      </w:r>
+      <w:r>
+        <w:t>6</w:t>
+      </w:r>
+      <w:r>
+        <w:t>: Giao diện trang chủ</w:t>
+      </w:r>
+    </w:p>
+    <w:p>
+      <w:r>
+        <w:t>Nhấn nút Chang</w:t>
+      </w:r>
+      <w:r>
+        <w:t>e Information  để thay đổi thông tin người dùng</w:t>
+      </w:r>
+    </w:p>
+    <w:p/>
+    <w:p>
+      <w:r>
+        <w:drawing>
+          <wp:inline distT="0" distB="0" distL="0" distR="0" wp14:anchorId="2C00AF03" wp14:editId="0C6A8659">
+            <wp:extent cx="5731510" cy="2712085"/>
+            <wp:effectExtent l="0" t="0" r="2540" b="0"/>
+            <wp:docPr id="5" name="Picture 5" descr="Graphical user interface, application&#10;&#10;Description automatically generated"/>
+            <wp:cNvGraphicFramePr>
+              <a:graphicFrameLocks xmlns:a="http://schemas.openxmlformats.org/drawingml/2006/main" noChangeAspect="1"/>
+            </wp:cNvGraphicFramePr>
+            <a:graphic xmlns:a="http://schemas.openxmlformats.org/drawingml/2006/main">
+              <a:graphicData uri="http://schemas.openxmlformats.org/drawingml/2006/picture">
+                <pic:pic xmlns:pic="http://schemas.openxmlformats.org/drawingml/2006/picture">
+                  <pic:nvPicPr>
+                    <pic:cNvPr id="5" name="Picture 5" descr="Graphical user interface, application&#10;&#10;Description automatically generated"/>
+                    <pic:cNvPicPr/>
+                  </pic:nvPicPr>
+                  <pic:blipFill>
+                    <a:blip r:embed="rId15"/>
+                    <a:stretch>
+                      <a:fillRect/>
+                    </a:stretch>
+                  </pic:blipFill>
+                  <pic:spPr>
+                    <a:xfrm>
+                      <a:off x="0" y="0"/>
+                      <a:ext cx="5731510" cy="2712085"/>
+                    </a:xfrm>
+                    <a:prstGeom prst="rect">
+                      <a:avLst/>
+                    </a:prstGeom>
+                  </pic:spPr>
+                </pic:pic>
+              </a:graphicData>
+            </a:graphic>
+          </wp:inline>
+        </w:drawing>
+      </w:r>
+    </w:p>
+    <w:p>
+      <w:r>
+        <w:t xml:space="preserve">Hình </w:t>
+      </w:r>
+      <w:r>
+        <w:t>7</w:t>
+      </w:r>
+      <w:r>
+        <w:t>: Popup thay đổi thông tin chi tiết</w:t>
+      </w:r>
+    </w:p>
+    <w:p/>
+    <w:p>
+      <w:r>
+        <w:t>Khi thay đổi các thông tin (trừ password) ứng dụng sẽ cập nhập thẳng lên database mà không cần xử lí</w:t>
+      </w:r>
+    </w:p>
+    <w:p>
+      <w:r>
+        <w:t>Khi thay đổi password</w:t>
+      </w:r>
+      <w:r>
+        <w:t>, chương trình sẽ:</w:t>
+      </w:r>
+    </w:p>
+    <w:p>
+      <w:r>
+        <w:tab/>
+        <w:t>Tạo lại passphase mới như Task 1 với new_</w:t>
+      </w:r>
+      <w:r>
+        <w:t xml:space="preserve">passphase = </w:t>
+      </w:r>
+      <w:r>
+        <w:t>new_</w:t>
+      </w:r>
+      <w:r>
+        <w:t>salt + hash_</w:t>
+      </w:r>
+      <w:r>
+        <w:t>new_</w:t>
+      </w:r>
+      <w:r>
+        <w:t>password</w:t>
+      </w:r>
+    </w:p>
+    <w:p>
+      <w:r>
+        <w:tab/>
+        <w:t>Giải mã khóa bí mật (đã được mã hóa) với khóa Ksecrect là passphase cũ (line 14)</w:t>
+      </w:r>
+    </w:p>
+    <w:p>
+      <w:r>
+        <w:tab/>
+        <w:t>Sau đó mã hóa lại khóa bí mật bằng thuật toán AES với Ksecret là passphase vừa tạo</w:t>
+      </w:r>
+    </w:p>
+    <w:p>
+      <w:r>
+        <w:drawing>
+          <wp:inline distT="0" distB="0" distL="0" distR="0" wp14:anchorId="08BCAD95" wp14:editId="38C19B17">
+            <wp:extent cx="5731510" cy="1203960"/>
+            <wp:effectExtent l="0" t="0" r="2540" b="0"/>
+            <wp:docPr id="15" name="Picture 15" descr="Text&#10;&#10;Description automatically generated"/>
+            <wp:cNvGraphicFramePr>
+              <a:graphicFrameLocks xmlns:a="http://schemas.openxmlformats.org/drawingml/2006/main" noChangeAspect="1"/>
+            </wp:cNvGraphicFramePr>
+            <a:graphic xmlns:a="http://schemas.openxmlformats.org/drawingml/2006/main">
+              <a:graphicData uri="http://schemas.openxmlformats.org/drawingml/2006/picture">
+                <pic:pic xmlns:pic="http://schemas.openxmlformats.org/drawingml/2006/picture">
+                  <pic:nvPicPr>
+                    <pic:cNvPr id="15" name="Picture 15" descr="Text&#10;&#10;Description automatically generated"/>
+                    <pic:cNvPicPr/>
+                  </pic:nvPicPr>
+                  <pic:blipFill>
+                    <a:blip r:embed="rId16"/>
+                    <a:stretch>
+                      <a:fillRect/>
+                    </a:stretch>
+                  </pic:blipFill>
+                  <pic:spPr>
+                    <a:xfrm>
+                      <a:off x="0" y="0"/>
+                      <a:ext cx="5731510" cy="1203960"/>
+                    </a:xfrm>
+                    <a:prstGeom prst="rect">
+                      <a:avLst/>
+                    </a:prstGeom>
+                  </pic:spPr>
+                </pic:pic>
+              </a:graphicData>
+            </a:graphic>
+          </wp:inline>
+        </w:drawing>
+      </w:r>
+    </w:p>
+    <w:p>
+      <w:r>
+        <w:t>Hình</w:t>
+      </w:r>
+      <w:r>
+        <w:t xml:space="preserve"> 8: Quá trình xử lý, thay đổi passphase mới</w:t>
+      </w:r>
+      <w:r>
+        <w:br/>
+      </w:r>
+    </w:p>
+    <w:p/>
+    <w:p>
+      <w:r>
+        <w:t xml:space="preserve">Task </w:t>
+      </w:r>
+      <w:r>
+        <w:t>6:</w:t>
+      </w:r>
+    </w:p>
+    <w:p>
+      <w:r>
+        <w:drawing>
+          <wp:inline distT="0" distB="0" distL="0" distR="0" wp14:anchorId="749AA73A" wp14:editId="1E959B4C">
+            <wp:extent cx="3307496" cy="1891862"/>
+            <wp:effectExtent l="0" t="0" r="7620" b="0"/>
+            <wp:docPr id="17" name="Picture 17" descr="Graphical user interface, text, application, chat or text message&#10;&#10;Description automatically generated"/>
+            <wp:cNvGraphicFramePr>
+              <a:graphicFrameLocks xmlns:a="http://schemas.openxmlformats.org/drawingml/2006/main" noChangeAspect="1"/>
+            </wp:cNvGraphicFramePr>
+            <a:graphic xmlns:a="http://schemas.openxmlformats.org/drawingml/2006/main">
+              <a:graphicData uri="http://schemas.openxmlformats.org/drawingml/2006/picture">
+                <pic:pic xmlns:pic="http://schemas.openxmlformats.org/drawingml/2006/picture">
+                  <pic:nvPicPr>
+                    <pic:cNvPr id="17" name="Picture 17" descr="Graphical user interface, text, application, chat or text message&#10;&#10;Description automatically generated"/>
+                    <pic:cNvPicPr/>
+                  </pic:nvPicPr>
+                  <pic:blipFill>
+                    <a:blip r:embed="rId17"/>
+                    <a:stretch>
+                      <a:fillRect/>
+                    </a:stretch>
+                  </pic:blipFill>
+                  <pic:spPr>
+                    <a:xfrm>
+                      <a:off x="0" y="0"/>
+                      <a:ext cx="3315079" cy="1896199"/>
+                    </a:xfrm>
+                    <a:prstGeom prst="rect">
+                      <a:avLst/>
+                    </a:prstGeom>
+                  </pic:spPr>
+                </pic:pic>
+              </a:graphicData>
+            </a:graphic>
+          </wp:inline>
+        </w:drawing>
+      </w:r>
+    </w:p>
+    <w:p>
+      <w:r>
+        <w:t>Hình 9: Giao diện Sign on File</w:t>
+      </w:r>
+    </w:p>
+    <w:p>
+      <w:r>
+        <w:t>Task 7:</w:t>
+      </w:r>
+    </w:p>
+    <w:p>
+      <w:r>
+        <w:drawing>
+          <wp:inline distT="0" distB="0" distL="0" distR="0" wp14:anchorId="53B06C94" wp14:editId="2E2FECA5">
+            <wp:extent cx="4446861" cy="1797269"/>
+            <wp:effectExtent l="0" t="0" r="0" b="0"/>
+            <wp:docPr id="18" name="Picture 18" descr="Graphical user interface, text, application, chat or text message&#10;&#10;Description automatically generated"/>
+            <wp:cNvGraphicFramePr>
+              <a:graphicFrameLocks xmlns:a="http://schemas.openxmlformats.org/drawingml/2006/main" noChangeAspect="1"/>
+            </wp:cNvGraphicFramePr>
+            <a:graphic xmlns:a="http://schemas.openxmlformats.org/drawingml/2006/main">
+              <a:graphicData uri="http://schemas.openxmlformats.org/drawingml/2006/picture">
+                <pic:pic xmlns:pic="http://schemas.openxmlformats.org/drawingml/2006/picture">
+                  <pic:nvPicPr>
+                    <pic:cNvPr id="18" name="Picture 18" descr="Graphical user interface, text, application, chat or text message&#10;&#10;Description automatically generated"/>
+                    <pic:cNvPicPr/>
+                  </pic:nvPicPr>
+                  <pic:blipFill>
+                    <a:blip r:embed="rId18"/>
+                    <a:stretch>
+                      <a:fillRect/>
+                    </a:stretch>
+                  </pic:blipFill>
+                  <pic:spPr>
+                    <a:xfrm>
+                      <a:off x="0" y="0"/>
+                      <a:ext cx="4456205" cy="1801046"/>
+                    </a:xfrm>
+                    <a:prstGeom prst="rect">
+                      <a:avLst/>
+                    </a:prstGeom>
+                  </pic:spPr>
+                </pic:pic>
+              </a:graphicData>
+            </a:graphic>
+          </wp:inline>
+        </w:drawing>
+      </w:r>
+    </w:p>
     <w:sectPr>
+      <w:footerReference w:type="default" r:id="rId19"/>
       <w:pgSz w:w="11906" w:h="16838"/>
       <w:pgMar w:top="1440" w:right="1440" w:bottom="1440" w:left="1440" w:header="708" w:footer="708" w:gutter="0"/>
       <w:cols w:space="708"/>
@@ -796,6 +1763,109 @@
     </w:sectPr>
   </w:body>
 </w:document>
+</file>
+
+<file path=word/endnotes.xml><?xml version="1.0" encoding="utf-8"?>
+<w:endnotes xmlns:wpc="http://schemas.microsoft.com/office/word/2010/wordprocessingCanvas" xmlns:cx="http://schemas.microsoft.com/office/drawing/2014/chartex" xmlns:cx1="http://schemas.microsoft.com/office/drawing/2015/9/8/chartex" xmlns:cx2="http://schemas.microsoft.com/office/drawing/2015/10/21/chartex" xmlns:cx3="http://schemas.microsoft.com/office/drawing/2016/5/9/chartex" xmlns:cx4="http://schemas.microsoft.com/office/drawing/2016/5/10/chartex" xmlns:cx5="http://schemas.microsoft.com/office/drawing/2016/5/11/chartex" xmlns:cx6="http://schemas.microsoft.com/office/drawing/2016/5/12/chartex" xmlns:cx7="http://schemas.microsoft.com/office/drawing/2016/5/13/chartex" xmlns:cx8="http://schemas.microsoft.com/office/drawing/2016/5/14/chartex" xmlns:mc="http://schemas.openxmlformats.org/markup-compatibility/2006" xmlns:aink="http://schemas.microsoft.com/office/drawing/2016/ink" xmlns:am3d="http://schemas.microsoft.com/office/drawing/2017/model3d" xmlns:o="urn:schemas-microsoft-com:office:office" xmlns:oel="http://schemas.microsoft.com/office/2019/extlst" xmlns:r="http://schemas.openxmlformats.org/officeDocument/2006/relationships" xmlns:m="http://schemas.openxmlformats.org/officeDocument/2006/math" xmlns:v="urn:schemas-microsoft-com:vml" xmlns:wp14="http://schemas.microsoft.com/office/word/2010/wordprocessingDrawing" xmlns:wp="http://schemas.openxmlformats.org/drawingml/2006/wordprocessingDrawing" xmlns:w10="urn:schemas-microsoft-com:office:word" xmlns:w="http://schemas.openxmlformats.org/wordprocessingml/2006/main" xmlns:w14="http://schemas.microsoft.com/office/word/2010/wordml" xmlns:w15="http://schemas.microsoft.com/office/word/2012/wordml" xmlns:w16cex="http://schemas.microsoft.com/office/word/2018/wordml/cex" xmlns:w16cid="http://schemas.microsoft.com/office/word/2016/wordml/cid" xmlns:w16="http://schemas.microsoft.com/office/word/2018/wordml" xmlns:w16sdtdh="http://schemas.microsoft.com/office/word/2020/wordml/sdtdatahash" xmlns:w16se="http://schemas.microsoft.com/office/word/2015/wordml/symex" xmlns:wpg="http://schemas.microsoft.com/office/word/2010/wordprocessingGroup" xmlns:wpi="http://schemas.microsoft.com/office/word/2010/wordprocessingInk" xmlns:wne="http://schemas.microsoft.com/office/word/2006/wordml" xmlns:wps="http://schemas.microsoft.com/office/word/2010/wordprocessingShape" mc:Ignorable="w14 w15 w16se w16cid w16 w16cex w16sdtdh wp14">
+  <w:endnote w:type="separator" w:id="-1">
+    <w:p>
+      <w:pPr>
+        <w:spacing w:after="0" w:line="240" w:lineRule="auto"/>
+      </w:pPr>
+      <w:r>
+        <w:separator/>
+      </w:r>
+    </w:p>
+  </w:endnote>
+  <w:endnote w:type="continuationSeparator" w:id="0">
+    <w:p>
+      <w:pPr>
+        <w:spacing w:after="0" w:line="240" w:lineRule="auto"/>
+      </w:pPr>
+      <w:r>
+        <w:continuationSeparator/>
+      </w:r>
+    </w:p>
+  </w:endnote>
+</w:endnotes>
+</file>
+
+<file path=word/footer1.xml><?xml version="1.0" encoding="utf-8"?>
+<w:ftr xmlns:wpc="http://schemas.microsoft.com/office/word/2010/wordprocessingCanvas" xmlns:cx="http://schemas.microsoft.com/office/drawing/2014/chartex" xmlns:cx1="http://schemas.microsoft.com/office/drawing/2015/9/8/chartex" xmlns:cx2="http://schemas.microsoft.com/office/drawing/2015/10/21/chartex" xmlns:cx3="http://schemas.microsoft.com/office/drawing/2016/5/9/chartex" xmlns:cx4="http://schemas.microsoft.com/office/drawing/2016/5/10/chartex" xmlns:cx5="http://schemas.microsoft.com/office/drawing/2016/5/11/chartex" xmlns:cx6="http://schemas.microsoft.com/office/drawing/2016/5/12/chartex" xmlns:cx7="http://schemas.microsoft.com/office/drawing/2016/5/13/chartex" xmlns:cx8="http://schemas.microsoft.com/office/drawing/2016/5/14/chartex" xmlns:mc="http://schemas.openxmlformats.org/markup-compatibility/2006" xmlns:aink="http://schemas.microsoft.com/office/drawing/2016/ink" xmlns:am3d="http://schemas.microsoft.com/office/drawing/2017/model3d" xmlns:o="urn:schemas-microsoft-com:office:office" xmlns:oel="http://schemas.microsoft.com/office/2019/extlst" xmlns:r="http://schemas.openxmlformats.org/officeDocument/2006/relationships" xmlns:m="http://schemas.openxmlformats.org/officeDocument/2006/math" xmlns:v="urn:schemas-microsoft-com:vml" xmlns:wp14="http://schemas.microsoft.com/office/word/2010/wordprocessingDrawing" xmlns:wp="http://schemas.openxmlformats.org/drawingml/2006/wordprocessingDrawing" xmlns:w10="urn:schemas-microsoft-com:office:word" xmlns:w="http://schemas.openxmlformats.org/wordprocessingml/2006/main" xmlns:w14="http://schemas.microsoft.com/office/word/2010/wordml" xmlns:w15="http://schemas.microsoft.com/office/word/2012/wordml" xmlns:w16cex="http://schemas.microsoft.com/office/word/2018/wordml/cex" xmlns:w16cid="http://schemas.microsoft.com/office/word/2016/wordml/cid" xmlns:w16="http://schemas.microsoft.com/office/word/2018/wordml" xmlns:w16sdtdh="http://schemas.microsoft.com/office/word/2020/wordml/sdtdatahash" xmlns:w16se="http://schemas.microsoft.com/office/word/2015/wordml/symex" xmlns:wpg="http://schemas.microsoft.com/office/word/2010/wordprocessingGroup" xmlns:wpi="http://schemas.microsoft.com/office/word/2010/wordprocessingInk" xmlns:wne="http://schemas.microsoft.com/office/word/2006/wordml" xmlns:wps="http://schemas.microsoft.com/office/word/2010/wordprocessingShape" mc:Ignorable="w14 w15 w16se w16cid w16 w16cex w16sdtdh wp14">
+  <w:sdt>
+    <w:sdtPr>
+      <w:id w:val="1370181942"/>
+      <w:docPartObj>
+        <w:docPartGallery w:val="Page Numbers (Bottom of Page)"/>
+        <w:docPartUnique/>
+      </w:docPartObj>
+    </w:sdtPr>
+    <w:sdtEndPr>
+      <w:rPr>
+        <w:noProof/>
+      </w:rPr>
+    </w:sdtEndPr>
+    <w:sdtContent>
+      <w:p>
+        <w:pPr>
+          <w:pStyle w:val="Footer"/>
+          <w:jc w:val="right"/>
+        </w:pPr>
+        <w:r>
+          <w:fldChar w:fldCharType="begin"/>
+        </w:r>
+        <w:r>
+          <w:instrText xml:space="preserve"> PAGE   \* MERGEFORMAT </w:instrText>
+        </w:r>
+        <w:r>
+          <w:fldChar w:fldCharType="separate"/>
+        </w:r>
+        <w:r>
+          <w:rPr>
+            <w:noProof/>
+          </w:rPr>
+          <w:t>2</w:t>
+        </w:r>
+        <w:r>
+          <w:rPr>
+            <w:noProof/>
+          </w:rPr>
+          <w:fldChar w:fldCharType="end"/>
+        </w:r>
+      </w:p>
+    </w:sdtContent>
+  </w:sdt>
+  <w:p>
+    <w:pPr>
+      <w:pStyle w:val="Footer"/>
+    </w:pPr>
+  </w:p>
+</w:ftr>
+</file>
+
+<file path=word/footnotes.xml><?xml version="1.0" encoding="utf-8"?>
+<w:footnotes xmlns:wpc="http://schemas.microsoft.com/office/word/2010/wordprocessingCanvas" xmlns:cx="http://schemas.microsoft.com/office/drawing/2014/chartex" xmlns:cx1="http://schemas.microsoft.com/office/drawing/2015/9/8/chartex" xmlns:cx2="http://schemas.microsoft.com/office/drawing/2015/10/21/chartex" xmlns:cx3="http://schemas.microsoft.com/office/drawing/2016/5/9/chartex" xmlns:cx4="http://schemas.microsoft.com/office/drawing/2016/5/10/chartex" xmlns:cx5="http://schemas.microsoft.com/office/drawing/2016/5/11/chartex" xmlns:cx6="http://schemas.microsoft.com/office/drawing/2016/5/12/chartex" xmlns:cx7="http://schemas.microsoft.com/office/drawing/2016/5/13/chartex" xmlns:cx8="http://schemas.microsoft.com/office/drawing/2016/5/14/chartex" xmlns:mc="http://schemas.openxmlformats.org/markup-compatibility/2006" xmlns:aink="http://schemas.microsoft.com/office/drawing/2016/ink" xmlns:am3d="http://schemas.microsoft.com/office/drawing/2017/model3d" xmlns:o="urn:schemas-microsoft-com:office:office" xmlns:oel="http://schemas.microsoft.com/office/2019/extlst" xmlns:r="http://schemas.openxmlformats.org/officeDocument/2006/relationships" xmlns:m="http://schemas.openxmlformats.org/officeDocument/2006/math" xmlns:v="urn:schemas-microsoft-com:vml" xmlns:wp14="http://schemas.microsoft.com/office/word/2010/wordprocessingDrawing" xmlns:wp="http://schemas.openxmlformats.org/drawingml/2006/wordprocessingDrawing" xmlns:w10="urn:schemas-microsoft-com:office:word" xmlns:w="http://schemas.openxmlformats.org/wordprocessingml/2006/main" xmlns:w14="http://schemas.microsoft.com/office/word/2010/wordml" xmlns:w15="http://schemas.microsoft.com/office/word/2012/wordml" xmlns:w16cex="http://schemas.microsoft.com/office/word/2018/wordml/cex" xmlns:w16cid="http://schemas.microsoft.com/office/word/2016/wordml/cid" xmlns:w16="http://schemas.microsoft.com/office/word/2018/wordml" xmlns:w16sdtdh="http://schemas.microsoft.com/office/word/2020/wordml/sdtdatahash" xmlns:w16se="http://schemas.microsoft.com/office/word/2015/wordml/symex" xmlns:wpg="http://schemas.microsoft.com/office/word/2010/wordprocessingGroup" xmlns:wpi="http://schemas.microsoft.com/office/word/2010/wordprocessingInk" xmlns:wne="http://schemas.microsoft.com/office/word/2006/wordml" xmlns:wps="http://schemas.microsoft.com/office/word/2010/wordprocessingShape" mc:Ignorable="w14 w15 w16se w16cid w16 w16cex w16sdtdh wp14">
+  <w:footnote w:type="separator" w:id="-1">
+    <w:p>
+      <w:pPr>
+        <w:spacing w:after="0" w:line="240" w:lineRule="auto"/>
+      </w:pPr>
+      <w:r>
+        <w:separator/>
+      </w:r>
+    </w:p>
+  </w:footnote>
+  <w:footnote w:type="continuationSeparator" w:id="0">
+    <w:p>
+      <w:pPr>
+        <w:spacing w:after="0" w:line="240" w:lineRule="auto"/>
+      </w:pPr>
+      <w:r>
+        <w:continuationSeparator/>
+      </w:r>
+    </w:p>
+  </w:footnote>
+</w:footnotes>
 </file>
 
 <file path=word/styles.xml><?xml version="1.0" encoding="utf-8"?>
@@ -1196,12 +2266,11 @@
   <w:style w:type="paragraph" w:default="1" w:styleId="Normal">
     <w:name w:val="Normal"/>
     <w:qFormat/>
-    <w:rsid w:val="005325E9"/>
+    <w:rsid w:val="00217CFC"/>
   </w:style>
   <w:style w:type="character" w:default="1" w:styleId="DefaultParagraphFont">
     <w:name w:val="Default Paragraph Font"/>
     <w:uiPriority w:val="1"/>
-    <w:semiHidden/>
     <w:unhideWhenUsed/>
   </w:style>
   <w:style w:type="table" w:default="1" w:styleId="TableNormal">
@@ -1243,6 +2312,50 @@
         <w:insideV w:val="single" w:sz="4" w:space="0" w:color="auto"/>
       </w:tblBorders>
     </w:tblPr>
+  </w:style>
+  <w:style w:type="paragraph" w:styleId="Header">
+    <w:name w:val="header"/>
+    <w:basedOn w:val="Normal"/>
+    <w:link w:val="HeaderChar"/>
+    <w:uiPriority w:val="99"/>
+    <w:unhideWhenUsed/>
+    <w:rsid w:val="00672D1E"/>
+    <w:pPr>
+      <w:tabs>
+        <w:tab w:val="center" w:pos="4680"/>
+        <w:tab w:val="right" w:pos="9360"/>
+      </w:tabs>
+      <w:spacing w:after="0" w:line="240" w:lineRule="auto"/>
+    </w:pPr>
+  </w:style>
+  <w:style w:type="character" w:customStyle="1" w:styleId="HeaderChar">
+    <w:name w:val="Header Char"/>
+    <w:basedOn w:val="DefaultParagraphFont"/>
+    <w:link w:val="Header"/>
+    <w:uiPriority w:val="99"/>
+    <w:rsid w:val="00672D1E"/>
+  </w:style>
+  <w:style w:type="paragraph" w:styleId="Footer">
+    <w:name w:val="footer"/>
+    <w:basedOn w:val="Normal"/>
+    <w:link w:val="FooterChar"/>
+    <w:uiPriority w:val="99"/>
+    <w:unhideWhenUsed/>
+    <w:rsid w:val="00672D1E"/>
+    <w:pPr>
+      <w:tabs>
+        <w:tab w:val="center" w:pos="4680"/>
+        <w:tab w:val="right" w:pos="9360"/>
+      </w:tabs>
+      <w:spacing w:after="0" w:line="240" w:lineRule="auto"/>
+    </w:pPr>
+  </w:style>
+  <w:style w:type="character" w:customStyle="1" w:styleId="FooterChar">
+    <w:name w:val="Footer Char"/>
+    <w:basedOn w:val="DefaultParagraphFont"/>
+    <w:link w:val="Footer"/>
+    <w:uiPriority w:val="99"/>
+    <w:rsid w:val="00672D1E"/>
   </w:style>
 </w:styles>
 </file>

</xml_diff>